<commit_message>
finalizar componentes de negocia, refactorizado de la arquitectura,y pequeño avance en el plan de pruebas
</commit_message>
<xml_diff>
--- a/documents/PlanDePruebas.docx
+++ b/documents/PlanDePruebas.docx
@@ -51,8 +51,13 @@
     <w:p>
       <w:r>
         <w:tab/>
-        <w:t>Del componente PedidoDAO</w:t>
-      </w:r>
+        <w:t xml:space="preserve">Del componente </w:t>
+      </w:r>
+      <w:proofErr w:type="spellStart"/>
+      <w:r>
+        <w:t>PedidoDAO</w:t>
+      </w:r>
+      <w:proofErr w:type="spellEnd"/>
     </w:p>
     <w:p>
       <w:pPr>
@@ -64,8 +69,89 @@
     </w:p>
     <w:p>
       <w:r>
+        <w:t xml:space="preserve">En este apartado se realizarán las pruebas de integración focalizadas únicamente en el componente de negocio </w:t>
+      </w:r>
+      <w:proofErr w:type="spellStart"/>
+      <w:r>
+        <w:t>GestionPedidoRealizado</w:t>
+      </w:r>
+      <w:proofErr w:type="spellEnd"/>
+      <w:r>
+        <w:t xml:space="preserve">. </w:t>
+      </w:r>
+    </w:p>
+    <w:p>
+      <w:r>
+        <w:t>P</w:t>
+      </w:r>
+      <w:r>
+        <w:t xml:space="preserve">ara realizar las pruebas de este método, se simulará mediante </w:t>
+      </w:r>
+      <w:proofErr w:type="spellStart"/>
+      <w:r>
+        <w:t>mocks</w:t>
+      </w:r>
+      <w:proofErr w:type="spellEnd"/>
+      <w:r>
+        <w:t xml:space="preserve"> la gestión del pedido</w:t>
+      </w:r>
+      <w:r>
+        <w:t>, implícita en el estado del componente objeto de las pruebas,</w:t>
+      </w:r>
+      <w:r>
+        <w:t xml:space="preserve"> </w:t>
+      </w:r>
+      <w:r>
+        <w:t>el cual cuenta con los siguientes métodos:</w:t>
+      </w:r>
+    </w:p>
+    <w:p>
+      <w:pPr>
+        <w:pStyle w:val="Prrafodelista"/>
+        <w:numPr>
+          <w:ilvl w:val="0"/>
+          <w:numId w:val="2"/>
+        </w:numPr>
+      </w:pPr>
+      <w:proofErr w:type="spellStart"/>
+      <w:r>
+        <w:t>confirmPedido</w:t>
+      </w:r>
+      <w:proofErr w:type="spellEnd"/>
+    </w:p>
+    <w:p>
+      <w:pPr>
+        <w:pStyle w:val="Prrafodelista"/>
+        <w:numPr>
+          <w:ilvl w:val="0"/>
+          <w:numId w:val="2"/>
+        </w:numPr>
+      </w:pPr>
+      <w:bookmarkStart w:id="0" w:name="_GoBack"/>
+      <w:bookmarkEnd w:id="0"/>
+      <w:proofErr w:type="spellStart"/>
+      <w:r>
+        <w:t>LineaPedido</w:t>
+      </w:r>
+      <w:proofErr w:type="spellEnd"/>
+    </w:p>
+    <w:p>
+      <w:pPr>
+        <w:pStyle w:val="Prrafodelista"/>
+        <w:numPr>
+          <w:ilvl w:val="0"/>
+          <w:numId w:val="2"/>
+        </w:numPr>
+      </w:pPr>
+      <w:proofErr w:type="spellStart"/>
+      <w:r>
+        <w:t>init</w:t>
+      </w:r>
+      <w:proofErr w:type="spellEnd"/>
+    </w:p>
+    <w:p>
+      <w:r>
         <w:tab/>
-        <w:t>Del componente GestionPedido</w:t>
       </w:r>
     </w:p>
     <w:p>
@@ -92,8 +178,6 @@
       <w:r>
         <w:t>Concusión</w:t>
       </w:r>
-      <w:bookmarkStart w:id="0" w:name="_GoBack"/>
-      <w:bookmarkEnd w:id="0"/>
     </w:p>
     <w:p/>
     <w:p/>
@@ -111,6 +195,119 @@
 <file path=word/numbering.xml><?xml version="1.0" encoding="utf-8"?>
 <w:numbering xmlns:wpc="http://schemas.microsoft.com/office/word/2010/wordprocessingCanvas" xmlns:cx="http://schemas.microsoft.com/office/drawing/2014/chartex" xmlns:cx1="http://schemas.microsoft.com/office/drawing/2015/9/8/chartex" xmlns:cx2="http://schemas.microsoft.com/office/drawing/2015/10/21/chartex" xmlns:cx3="http://schemas.microsoft.com/office/drawing/2016/5/9/chartex" xmlns:cx4="http://schemas.microsoft.com/office/drawing/2016/5/10/chartex" xmlns:cx5="http://schemas.microsoft.com/office/drawing/2016/5/11/chartex" xmlns:mc="http://schemas.openxmlformats.org/markup-compatibility/2006" xmlns:o="urn:schemas-microsoft-com:office:office" xmlns:r="http://schemas.openxmlformats.org/officeDocument/2006/relationships" xmlns:m="http://schemas.openxmlformats.org/officeDocument/2006/math" xmlns:v="urn:schemas-microsoft-com:vml" xmlns:wp14="http://schemas.microsoft.com/office/word/2010/wordprocessingDrawing" xmlns:wp="http://schemas.openxmlformats.org/drawingml/2006/wordprocessingDrawing" xmlns:w10="urn:schemas-microsoft-com:office:word" xmlns:w="http://schemas.openxmlformats.org/wordprocessingml/2006/main" xmlns:w14="http://schemas.microsoft.com/office/word/2010/wordml" xmlns:w15="http://schemas.microsoft.com/office/word/2012/wordml" xmlns:w16se="http://schemas.microsoft.com/office/word/2015/wordml/symex" xmlns:wpg="http://schemas.microsoft.com/office/word/2010/wordprocessingGroup" xmlns:wpi="http://schemas.microsoft.com/office/word/2010/wordprocessingInk" xmlns:wne="http://schemas.microsoft.com/office/word/2006/wordml" xmlns:wps="http://schemas.microsoft.com/office/word/2010/wordprocessingShape" mc:Ignorable="w14 w15 w16se wp14">
   <w:abstractNum w:abstractNumId="0" w15:restartNumberingAfterBreak="0">
+    <w:nsid w:val="6E226586"/>
+    <w:multiLevelType w:val="hybridMultilevel"/>
+    <w:tmpl w:val="20A6C40E"/>
+    <w:lvl w:ilvl="0" w:tplc="0C0A0001">
+      <w:start w:val="1"/>
+      <w:numFmt w:val="bullet"/>
+      <w:lvlText w:val=""/>
+      <w:lvlJc w:val="left"/>
+      <w:pPr>
+        <w:ind w:left="720" w:hanging="360"/>
+      </w:pPr>
+      <w:rPr>
+        <w:rFonts w:ascii="Symbol" w:hAnsi="Symbol" w:hint="default"/>
+      </w:rPr>
+    </w:lvl>
+    <w:lvl w:ilvl="1" w:tplc="0C0A0003" w:tentative="1">
+      <w:start w:val="1"/>
+      <w:numFmt w:val="bullet"/>
+      <w:lvlText w:val="o"/>
+      <w:lvlJc w:val="left"/>
+      <w:pPr>
+        <w:ind w:left="1440" w:hanging="360"/>
+      </w:pPr>
+      <w:rPr>
+        <w:rFonts w:ascii="Courier New" w:hAnsi="Courier New" w:cs="Courier New" w:hint="default"/>
+      </w:rPr>
+    </w:lvl>
+    <w:lvl w:ilvl="2" w:tplc="0C0A0005" w:tentative="1">
+      <w:start w:val="1"/>
+      <w:numFmt w:val="bullet"/>
+      <w:lvlText w:val=""/>
+      <w:lvlJc w:val="left"/>
+      <w:pPr>
+        <w:ind w:left="2160" w:hanging="360"/>
+      </w:pPr>
+      <w:rPr>
+        <w:rFonts w:ascii="Wingdings" w:hAnsi="Wingdings" w:hint="default"/>
+      </w:rPr>
+    </w:lvl>
+    <w:lvl w:ilvl="3" w:tplc="0C0A0001" w:tentative="1">
+      <w:start w:val="1"/>
+      <w:numFmt w:val="bullet"/>
+      <w:lvlText w:val=""/>
+      <w:lvlJc w:val="left"/>
+      <w:pPr>
+        <w:ind w:left="2880" w:hanging="360"/>
+      </w:pPr>
+      <w:rPr>
+        <w:rFonts w:ascii="Symbol" w:hAnsi="Symbol" w:hint="default"/>
+      </w:rPr>
+    </w:lvl>
+    <w:lvl w:ilvl="4" w:tplc="0C0A0003" w:tentative="1">
+      <w:start w:val="1"/>
+      <w:numFmt w:val="bullet"/>
+      <w:lvlText w:val="o"/>
+      <w:lvlJc w:val="left"/>
+      <w:pPr>
+        <w:ind w:left="3600" w:hanging="360"/>
+      </w:pPr>
+      <w:rPr>
+        <w:rFonts w:ascii="Courier New" w:hAnsi="Courier New" w:cs="Courier New" w:hint="default"/>
+      </w:rPr>
+    </w:lvl>
+    <w:lvl w:ilvl="5" w:tplc="0C0A0005" w:tentative="1">
+      <w:start w:val="1"/>
+      <w:numFmt w:val="bullet"/>
+      <w:lvlText w:val=""/>
+      <w:lvlJc w:val="left"/>
+      <w:pPr>
+        <w:ind w:left="4320" w:hanging="360"/>
+      </w:pPr>
+      <w:rPr>
+        <w:rFonts w:ascii="Wingdings" w:hAnsi="Wingdings" w:hint="default"/>
+      </w:rPr>
+    </w:lvl>
+    <w:lvl w:ilvl="6" w:tplc="0C0A0001" w:tentative="1">
+      <w:start w:val="1"/>
+      <w:numFmt w:val="bullet"/>
+      <w:lvlText w:val=""/>
+      <w:lvlJc w:val="left"/>
+      <w:pPr>
+        <w:ind w:left="5040" w:hanging="360"/>
+      </w:pPr>
+      <w:rPr>
+        <w:rFonts w:ascii="Symbol" w:hAnsi="Symbol" w:hint="default"/>
+      </w:rPr>
+    </w:lvl>
+    <w:lvl w:ilvl="7" w:tplc="0C0A0003" w:tentative="1">
+      <w:start w:val="1"/>
+      <w:numFmt w:val="bullet"/>
+      <w:lvlText w:val="o"/>
+      <w:lvlJc w:val="left"/>
+      <w:pPr>
+        <w:ind w:left="5760" w:hanging="360"/>
+      </w:pPr>
+      <w:rPr>
+        <w:rFonts w:ascii="Courier New" w:hAnsi="Courier New" w:cs="Courier New" w:hint="default"/>
+      </w:rPr>
+    </w:lvl>
+    <w:lvl w:ilvl="8" w:tplc="0C0A0005" w:tentative="1">
+      <w:start w:val="1"/>
+      <w:numFmt w:val="bullet"/>
+      <w:lvlText w:val=""/>
+      <w:lvlJc w:val="left"/>
+      <w:pPr>
+        <w:ind w:left="6480" w:hanging="360"/>
+      </w:pPr>
+      <w:rPr>
+        <w:rFonts w:ascii="Wingdings" w:hAnsi="Wingdings" w:hint="default"/>
+      </w:rPr>
+    </w:lvl>
+  </w:abstractNum>
+  <w:abstractNum w:abstractNumId="1" w15:restartNumberingAfterBreak="0">
     <w:nsid w:val="6F1079BD"/>
     <w:multiLevelType w:val="hybridMultilevel"/>
     <w:tmpl w:val="1C985156"/>
@@ -197,6 +394,9 @@
     </w:lvl>
   </w:abstractNum>
   <w:num w:numId="1">
+    <w:abstractNumId w:val="1"/>
+  </w:num>
+  <w:num w:numId="2">
     <w:abstractNumId w:val="0"/>
   </w:num>
 </w:numbering>
@@ -325,6 +525,7 @@
     <w:lsdException w:name="HTML Sample" w:semiHidden="1" w:unhideWhenUsed="1"/>
     <w:lsdException w:name="HTML Typewriter" w:semiHidden="1" w:unhideWhenUsed="1"/>
     <w:lsdException w:name="HTML Variable" w:semiHidden="1" w:unhideWhenUsed="1"/>
+    <w:lsdException w:name="Normal Table" w:semiHidden="1" w:unhideWhenUsed="1"/>
     <w:lsdException w:name="annotation subject" w:semiHidden="1" w:unhideWhenUsed="1"/>
     <w:lsdException w:name="No List" w:semiHidden="1" w:unhideWhenUsed="1"/>
     <w:lsdException w:name="Outline List 1" w:semiHidden="1" w:unhideWhenUsed="1"/>
@@ -370,9 +571,11 @@
     <w:lsdException w:name="Table Subtle 1" w:semiHidden="1" w:unhideWhenUsed="1"/>
     <w:lsdException w:name="Table Subtle 2" w:semiHidden="1" w:unhideWhenUsed="1"/>
     <w:lsdException w:name="Table Web 1" w:semiHidden="1" w:unhideWhenUsed="1"/>
+    <w:lsdException w:name="Table Web 2" w:semiHidden="1" w:unhideWhenUsed="1"/>
     <w:lsdException w:name="Table Web 3" w:semiHidden="1" w:unhideWhenUsed="1"/>
     <w:lsdException w:name="Balloon Text" w:semiHidden="1" w:unhideWhenUsed="1"/>
     <w:lsdException w:name="Table Grid" w:uiPriority="39"/>
+    <w:lsdException w:name="Table Theme" w:semiHidden="1" w:unhideWhenUsed="1"/>
     <w:lsdException w:name="Placeholder Text" w:semiHidden="1"/>
     <w:lsdException w:name="No Spacing" w:uiPriority="1" w:qFormat="1"/>
     <w:lsdException w:name="Light Shading" w:uiPriority="60"/>

</xml_diff>